<commit_message>
included body text font formatting
</commit_message>
<xml_diff>
--- a/template/reference.docx
+++ b/template/reference.docx
@@ -59,6 +59,29 @@
         <w:t xml:space="preserve"> 4</w:t>
       </w:r>
     </w:p>
+    <w:p>
+      <w:pPr>
+        <w:pStyle w:val="BodyText"/>
+      </w:pPr>
+    </w:p>
+    <w:p>
+      <w:pPr>
+        <w:pStyle w:val="BodyText"/>
+        <w:rPr>
+          <w:rFonts w:ascii="Calibri" w:hAnsi="Calibri" w:cs="Calibri"/>
+        </w:rPr>
+      </w:pPr>
+      <w:bookmarkStart w:id="0" w:name="_GoBack"/>
+      <w:proofErr w:type="gramStart"/>
+      <w:r>
+        <w:rPr>
+          <w:rFonts w:ascii="Calibri" w:hAnsi="Calibri" w:cs="Calibri"/>
+        </w:rPr>
+        <w:t>paragraphs</w:t>
+      </w:r>
+      <w:proofErr w:type="gramEnd"/>
+    </w:p>
+    <w:bookmarkEnd w:id="0"/>
     <w:p>
       <w:pPr>
         <w:pStyle w:val="BodyText"/>
@@ -329,8 +352,6 @@
     <w:r>
       <w:t>HEADER</w:t>
     </w:r>
-    <w:bookmarkStart w:id="0" w:name="_GoBack"/>
-    <w:bookmarkEnd w:id="0"/>
   </w:p>
 </w:hdr>
 </file>

</xml_diff>